<commit_message>
Rapport phase 6 + début ReadME
</commit_message>
<xml_diff>
--- a/00. Rapports/Phase 6 - Documentation des données.docx
+++ b/00. Rapports/Phase 6 - Documentation des données.docx
@@ -4118,6 +4118,15 @@
     </w:sdt>
     <w:sdt>
       <w:sdtPr>
+        <w:rPr>
+          <w:rFonts w:asciiTheme="minorHAnsi" w:eastAsiaTheme="minorHAnsi" w:hAnsiTheme="minorHAnsi" w:cstheme="minorBidi"/>
+          <w:color w:val="auto"/>
+          <w:kern w:val="2"/>
+          <w:sz w:val="24"/>
+          <w:szCs w:val="24"/>
+          <w:lang w:eastAsia="en-US"/>
+          <w14:ligatures w14:val="standardContextual"/>
+        </w:rPr>
         <w:id w:val="-1033191208"/>
         <w:docPartObj>
           <w:docPartGallery w:val="Table of Contents"/>
@@ -4126,15 +4135,8 @@
       </w:sdtPr>
       <w:sdtEndPr>
         <w:rPr>
-          <w:rFonts w:asciiTheme="minorHAnsi" w:eastAsiaTheme="minorHAnsi" w:hAnsiTheme="minorHAnsi" w:cstheme="minorBidi"/>
           <w:b/>
           <w:bCs/>
-          <w:color w:val="auto"/>
-          <w:kern w:val="2"/>
-          <w:sz w:val="24"/>
-          <w:szCs w:val="24"/>
-          <w:lang w:eastAsia="en-US"/>
-          <w14:ligatures w14:val="standardContextual"/>
         </w:rPr>
       </w:sdtEndPr>
       <w:sdtContent>
@@ -5395,19 +5397,13 @@
         <w:jc w:val="both"/>
       </w:pPr>
       <w:r>
-        <w:t>Marquer les données sensibles avec des tags RGPD / PII</w:t>
-      </w:r>
-      <w:r>
-        <w:t xml:space="preserve"> (</w:t>
+        <w:t>Marquer les données sensibles avec des tags RGPD / PII (</w:t>
       </w:r>
       <w:r>
         <w:t>informations personnelles identifiables</w:t>
       </w:r>
       <w:r>
-        <w:t>)</w:t>
-      </w:r>
-      <w:r>
-        <w:t>.</w:t>
+        <w:t>).</w:t>
       </w:r>
     </w:p>
     <w:p>
@@ -5496,10 +5492,7 @@
         <w:t>Gestion hospitalière</w:t>
       </w:r>
       <w:r>
-        <w:t xml:space="preserve"> : </w:t>
-      </w:r>
-      <w:r>
-        <w:t>Regroupe les tables directement liées à l’activité de soins (patients, staff, consultations, indicateurs hebdomadaires).</w:t>
+        <w:t> : Regroupe les tables directement liées à l’activité de soins (patients, staff, consultations, indicateurs hebdomadaires).</w:t>
       </w:r>
     </w:p>
     <w:p>
@@ -5522,10 +5515,7 @@
         <w:t>Gestion informatique</w:t>
       </w:r>
       <w:r>
-        <w:t xml:space="preserve"> : </w:t>
-      </w:r>
-      <w:r>
-        <w:t>Regroupe les tables techniques et de pilotage de la qualité (métriques de validation, logs, référentiels techniques).</w:t>
+        <w:t xml:space="preserve"> : Regroupe les tables techniques et de pilotage de la qualité (métriques de validation, logs, référentiels techniques).</w:t>
       </w:r>
     </w:p>
     <w:p>
@@ -5739,6 +5729,72 @@
       <w:bookmarkEnd w:id="5"/>
     </w:p>
     <w:p>
+      <w:r>
+        <w:t xml:space="preserve">Afin de trouver ce catalogue de données sur l’outil </w:t>
+      </w:r>
+      <w:proofErr w:type="spellStart"/>
+      <w:r>
+        <w:t>OpenMetadata</w:t>
+      </w:r>
+      <w:proofErr w:type="spellEnd"/>
+      <w:r>
+        <w:t xml:space="preserve"> il faudra se rendre sur l’</w:t>
+      </w:r>
+      <w:r>
+        <w:t>onglet</w:t>
+      </w:r>
+      <w:r>
+        <w:t xml:space="preserve"> « Explore » et entre dans le schéma « public » de la base de données </w:t>
+      </w:r>
+      <w:proofErr w:type="spellStart"/>
+      <w:r>
+        <w:t>postgresql</w:t>
+      </w:r>
+      <w:proofErr w:type="spellEnd"/>
+      <w:r>
+        <w:t>.</w:t>
+      </w:r>
+    </w:p>
+    <w:p>
+      <w:r>
+        <w:drawing>
+          <wp:inline distT="0" distB="0" distL="0" distR="0" wp14:anchorId="0DDAD774" wp14:editId="59D9C4AE">
+            <wp:extent cx="5760720" cy="2308225"/>
+            <wp:effectExtent l="0" t="0" r="0" b="0"/>
+            <wp:docPr id="480421401" name="Image 1" descr="Une image contenant texte, capture d’écran, logiciel&#10;&#10;Le contenu généré par l’IA peut être incorrect."/>
+            <wp:cNvGraphicFramePr>
+              <a:graphicFrameLocks xmlns:a="http://schemas.openxmlformats.org/drawingml/2006/main" noChangeAspect="1"/>
+            </wp:cNvGraphicFramePr>
+            <a:graphic xmlns:a="http://schemas.openxmlformats.org/drawingml/2006/main">
+              <a:graphicData uri="http://schemas.openxmlformats.org/drawingml/2006/picture">
+                <pic:pic xmlns:pic="http://schemas.openxmlformats.org/drawingml/2006/picture">
+                  <pic:nvPicPr>
+                    <pic:cNvPr id="480421401" name="Image 1" descr="Une image contenant texte, capture d’écran, logiciel&#10;&#10;Le contenu généré par l’IA peut être incorrect."/>
+                    <pic:cNvPicPr/>
+                  </pic:nvPicPr>
+                  <pic:blipFill>
+                    <a:blip r:embed="rId7"/>
+                    <a:stretch>
+                      <a:fillRect/>
+                    </a:stretch>
+                  </pic:blipFill>
+                  <pic:spPr>
+                    <a:xfrm>
+                      <a:off x="0" y="0"/>
+                      <a:ext cx="5760720" cy="2308225"/>
+                    </a:xfrm>
+                    <a:prstGeom prst="rect">
+                      <a:avLst/>
+                    </a:prstGeom>
+                  </pic:spPr>
+                </pic:pic>
+              </a:graphicData>
+            </a:graphic>
+          </wp:inline>
+        </w:drawing>
+      </w:r>
+    </w:p>
+    <w:p>
       <w:pPr>
         <w:pStyle w:val="Titre2"/>
         <w:numPr>
@@ -5748,6 +5804,7 @@
       </w:pPr>
       <w:bookmarkStart w:id="6" w:name="_Toc221832818"/>
       <w:r>
+        <w:lastRenderedPageBreak/>
         <w:t>Domaine gestion hospitalière</w:t>
       </w:r>
       <w:bookmarkEnd w:id="6"/>
@@ -5764,6 +5821,9 @@
     </w:p>
     <w:p>
       <w:r>
+        <w:rPr>
+          <w:noProof/>
+        </w:rPr>
         <w:drawing>
           <wp:inline distT="0" distB="0" distL="0" distR="0" wp14:anchorId="1D2965E3" wp14:editId="393BC50D">
             <wp:extent cx="5760720" cy="3734435"/>
@@ -5780,7 +5840,7 @@
                     <pic:cNvPicPr/>
                   </pic:nvPicPr>
                   <pic:blipFill>
-                    <a:blip r:embed="rId7"/>
+                    <a:blip r:embed="rId8"/>
                     <a:stretch>
                       <a:fillRect/>
                     </a:stretch>
@@ -5819,6 +5879,9 @@
     </w:p>
     <w:p>
       <w:r>
+        <w:rPr>
+          <w:noProof/>
+        </w:rPr>
         <w:drawing>
           <wp:inline distT="0" distB="0" distL="0" distR="0" wp14:anchorId="07B78DA1" wp14:editId="15F97D05">
             <wp:extent cx="5760720" cy="3685540"/>
@@ -5835,7 +5898,7 @@
                     <pic:cNvPicPr/>
                   </pic:nvPicPr>
                   <pic:blipFill>
-                    <a:blip r:embed="rId8"/>
+                    <a:blip r:embed="rId9"/>
                     <a:stretch>
                       <a:fillRect/>
                     </a:stretch>
@@ -5879,6 +5942,9 @@
     </w:p>
     <w:p>
       <w:r>
+        <w:rPr>
+          <w:noProof/>
+        </w:rPr>
         <w:drawing>
           <wp:inline distT="0" distB="0" distL="0" distR="0" wp14:anchorId="6AD67821" wp14:editId="291034E8">
             <wp:extent cx="5760720" cy="3313430"/>
@@ -5895,7 +5961,7 @@
                     <pic:cNvPicPr/>
                   </pic:nvPicPr>
                   <pic:blipFill>
-                    <a:blip r:embed="rId9"/>
+                    <a:blip r:embed="rId10"/>
                     <a:stretch>
                       <a:fillRect/>
                     </a:stretch>
@@ -5928,6 +5994,9 @@
     </w:p>
     <w:p>
       <w:r>
+        <w:rPr>
+          <w:noProof/>
+        </w:rPr>
         <w:drawing>
           <wp:inline distT="0" distB="0" distL="0" distR="0" wp14:anchorId="26611824" wp14:editId="0497D620">
             <wp:extent cx="5760720" cy="3037205"/>
@@ -5944,7 +6013,7 @@
                     <pic:cNvPicPr/>
                   </pic:nvPicPr>
                   <pic:blipFill>
-                    <a:blip r:embed="rId10"/>
+                    <a:blip r:embed="rId11"/>
                     <a:stretch>
                       <a:fillRect/>
                     </a:stretch>
@@ -5988,6 +6057,9 @@
     </w:p>
     <w:p>
       <w:r>
+        <w:rPr>
+          <w:noProof/>
+        </w:rPr>
         <w:drawing>
           <wp:inline distT="0" distB="0" distL="0" distR="0" wp14:anchorId="36A6B17A" wp14:editId="66B7CEC5">
             <wp:extent cx="5760720" cy="3700780"/>
@@ -6004,7 +6076,7 @@
                     <pic:cNvPicPr/>
                   </pic:nvPicPr>
                   <pic:blipFill>
-                    <a:blip r:embed="rId11"/>
+                    <a:blip r:embed="rId12"/>
                     <a:stretch>
                       <a:fillRect/>
                     </a:stretch>
@@ -6041,10 +6113,7 @@
       <w:bookmarkStart w:id="12" w:name="_Toc221832824"/>
       <w:r>
         <w:lastRenderedPageBreak/>
-        <w:t>Domaine gestion</w:t>
-      </w:r>
-      <w:r>
-        <w:t xml:space="preserve"> informatique</w:t>
+        <w:t>Domaine gestion informatique</w:t>
       </w:r>
       <w:bookmarkEnd w:id="12"/>
     </w:p>
@@ -6092,6 +6161,9 @@
     </w:p>
     <w:p>
       <w:r>
+        <w:rPr>
+          <w:noProof/>
+        </w:rPr>
         <w:drawing>
           <wp:inline distT="0" distB="0" distL="0" distR="0" wp14:anchorId="01D853E1" wp14:editId="0998878D">
             <wp:extent cx="5760720" cy="3719195"/>
@@ -6108,7 +6180,7 @@
                     <pic:cNvPicPr/>
                   </pic:nvPicPr>
                   <pic:blipFill>
-                    <a:blip r:embed="rId12"/>
+                    <a:blip r:embed="rId13"/>
                     <a:stretch>
                       <a:fillRect/>
                     </a:stretch>
@@ -6131,6 +6203,9 @@
     </w:p>
     <w:p>
       <w:r>
+        <w:rPr>
+          <w:noProof/>
+        </w:rPr>
         <w:drawing>
           <wp:inline distT="0" distB="0" distL="0" distR="0" wp14:anchorId="1B07EC78" wp14:editId="10298BDE">
             <wp:extent cx="5760720" cy="3716020"/>
@@ -6147,7 +6222,7 @@
                     <pic:cNvPicPr/>
                   </pic:nvPicPr>
                   <pic:blipFill>
-                    <a:blip r:embed="rId13"/>
+                    <a:blip r:embed="rId14"/>
                     <a:stretch>
                       <a:fillRect/>
                     </a:stretch>
@@ -6225,19 +6300,7 @@
         <w:jc w:val="both"/>
       </w:pPr>
       <w:r>
-        <w:t xml:space="preserve">Donner une vision claire de la sensibilité RGPD des données et des </w:t>
-      </w:r>
-      <w:r>
-        <w:t>champs</w:t>
-      </w:r>
-      <w:r>
-        <w:t xml:space="preserve"> </w:t>
-      </w:r>
-      <w:r>
-        <w:t>sensibles</w:t>
-      </w:r>
-      <w:r>
-        <w:t>.</w:t>
+        <w:t>Donner une vision claire de la sensibilité RGPD des données et des champs sensibles.</w:t>
       </w:r>
     </w:p>
     <w:p>
@@ -8229,6 +8292,7 @@
   <w:style w:type="character" w:default="1" w:styleId="Policepardfaut">
     <w:name w:val="Default Paragraph Font"/>
     <w:uiPriority w:val="1"/>
+    <w:semiHidden/>
     <w:unhideWhenUsed/>
   </w:style>
   <w:style w:type="table" w:default="1" w:styleId="TableauNormal">

</xml_diff>